<commit_message>
refs #554 Code Review dokumentiert
</commit_message>
<xml_diff>
--- a/doc/03_Technischer_Bericht_Teil_2/06_Realisierung und Test/Review TODO COPY TO OTHER WORD FILE xD.docx
+++ b/doc/03_Technischer_Bericht_Teil_2/06_Realisierung und Test/Review TODO COPY TO OTHER WORD FILE xD.docx
@@ -23,15 +23,7 @@
     </w:p>
     <w:p>
       <w:r>
-        <w:t xml:space="preserve">Zusätzlich zu den internen Code Reviews wurden auch noch Code Reviews mit Christian Moser und Michael </w:t>
-      </w:r>
-      <w:proofErr w:type="spellStart"/>
-      <w:r>
-        <w:t>Gfeller</w:t>
-      </w:r>
-      <w:proofErr w:type="spellEnd"/>
-      <w:r>
-        <w:t xml:space="preserve"> durchgeführt. Die Details dazu sind untenstehend aufgelistet.</w:t>
+        <w:t>Zusätzlich zu den internen Code Reviews wurden auch noch Code Reviews mit Christian Moser und Michael Gfeller durchgeführt. Die Details dazu sind untenstehend aufgelistet.</w:t>
       </w:r>
     </w:p>
     <w:p>
@@ -74,21 +66,7 @@
         <w:rPr>
           <w:rFonts w:ascii="Arial" w:hAnsi="Arial" w:cs="Arial"/>
         </w:rPr>
-        <w:t xml:space="preserve">Anwesend: Christian Moser, Christina Heidt, Delia </w:t>
-      </w:r>
-      <w:proofErr w:type="spellStart"/>
-      <w:r>
-        <w:rPr>
-          <w:rFonts w:ascii="Arial" w:hAnsi="Arial" w:cs="Arial"/>
-        </w:rPr>
-        <w:t>Treichler</w:t>
-      </w:r>
-      <w:proofErr w:type="spellEnd"/>
-      <w:r>
-        <w:rPr>
-          <w:rFonts w:ascii="Arial" w:hAnsi="Arial" w:cs="Arial"/>
-        </w:rPr>
-        <w:t>, Lukas Elmer</w:t>
+        <w:t>Anwesend: Christian Moser, Christina Heidt, Delia Treichler, Lukas Elmer</w:t>
       </w:r>
     </w:p>
     <w:p>
@@ -105,23 +83,7 @@
         </w:numPr>
       </w:pPr>
       <w:r>
-        <w:t xml:space="preserve">Um die Animationen zu gestalten, wurden </w:t>
-      </w:r>
-      <w:proofErr w:type="spellStart"/>
-      <w:r>
-        <w:t>VisualStateGroups</w:t>
-      </w:r>
-      <w:proofErr w:type="spellEnd"/>
-      <w:r>
-        <w:t xml:space="preserve"> eingesetzt. Diese wurden im Team besprochen und im Expression </w:t>
-      </w:r>
-      <w:proofErr w:type="spellStart"/>
-      <w:r>
-        <w:t>Blend</w:t>
-      </w:r>
-      <w:proofErr w:type="spellEnd"/>
-      <w:r>
-        <w:t xml:space="preserve"> </w:t>
+        <w:t xml:space="preserve">Um die Animationen zu gestalten, wurden VisualStateGroups eingesetzt. Diese wurden im Team besprochen und im Expression Blend </w:t>
       </w:r>
       <w:r>
         <w:t>erstellt</w:t>
@@ -187,16 +149,8 @@
         <w:rPr>
           <w:rFonts w:ascii="Arial" w:hAnsi="Arial" w:cs="Arial"/>
         </w:rPr>
-        <w:t xml:space="preserve">Review mit: Michael </w:t>
-      </w:r>
-      <w:proofErr w:type="spellStart"/>
-      <w:r>
-        <w:rPr>
-          <w:rFonts w:ascii="Arial" w:hAnsi="Arial" w:cs="Arial"/>
-        </w:rPr>
-        <w:t>Gfeller</w:t>
-      </w:r>
-      <w:proofErr w:type="spellEnd"/>
+        <w:t>Review mit: Michael Gfeller</w:t>
+      </w:r>
       <w:r>
         <w:rPr>
           <w:rFonts w:ascii="Arial" w:hAnsi="Arial" w:cs="Arial"/>
@@ -214,35 +168,7 @@
         <w:rPr>
           <w:rFonts w:ascii="Arial" w:hAnsi="Arial" w:cs="Arial"/>
         </w:rPr>
-        <w:t xml:space="preserve">Anwesend: Michael </w:t>
-      </w:r>
-      <w:proofErr w:type="spellStart"/>
-      <w:r>
-        <w:rPr>
-          <w:rFonts w:ascii="Arial" w:hAnsi="Arial" w:cs="Arial"/>
-        </w:rPr>
-        <w:t>Gfeller</w:t>
-      </w:r>
-      <w:proofErr w:type="spellEnd"/>
-      <w:r>
-        <w:rPr>
-          <w:rFonts w:ascii="Arial" w:hAnsi="Arial" w:cs="Arial"/>
-        </w:rPr>
-        <w:t xml:space="preserve">, Christina Heidt, Delia </w:t>
-      </w:r>
-      <w:proofErr w:type="spellStart"/>
-      <w:r>
-        <w:rPr>
-          <w:rFonts w:ascii="Arial" w:hAnsi="Arial" w:cs="Arial"/>
-        </w:rPr>
-        <w:t>Treichler</w:t>
-      </w:r>
-      <w:proofErr w:type="spellEnd"/>
-      <w:r>
-        <w:rPr>
-          <w:rFonts w:ascii="Arial" w:hAnsi="Arial" w:cs="Arial"/>
-        </w:rPr>
-        <w:t>, Lukas Elmer</w:t>
+        <w:t>Anwesend: Michael Gfeller, Christina Heidt, Delia Treichler, Lukas Elmer</w:t>
       </w:r>
     </w:p>
     <w:p>
@@ -260,132 +186,16 @@
         <w:rPr>
           <w:rFonts w:ascii="Arial" w:hAnsi="Arial" w:cs="Arial"/>
         </w:rPr>
-        <w:t xml:space="preserve">Da das XAML des </w:t>
-      </w:r>
-      <w:proofErr w:type="spellStart"/>
-      <w:r>
-        <w:rPr>
-          <w:rFonts w:ascii="Arial" w:hAnsi="Arial" w:cs="Arial"/>
-        </w:rPr>
-        <w:t>OverviewWindows</w:t>
-      </w:r>
-      <w:proofErr w:type="spellEnd"/>
-      <w:r>
-        <w:rPr>
-          <w:rFonts w:ascii="Arial" w:hAnsi="Arial" w:cs="Arial"/>
-        </w:rPr>
-        <w:t xml:space="preserve"> zu lang und gross wurde, sollen die Styles in ein </w:t>
-      </w:r>
-      <w:proofErr w:type="spellStart"/>
-      <w:r>
-        <w:rPr>
-          <w:rFonts w:ascii="Arial" w:hAnsi="Arial" w:cs="Arial"/>
-        </w:rPr>
-        <w:t>Styles.xaml</w:t>
-      </w:r>
-      <w:proofErr w:type="spellEnd"/>
-      <w:r>
-        <w:rPr>
-          <w:rFonts w:ascii="Arial" w:hAnsi="Arial" w:cs="Arial"/>
-        </w:rPr>
-        <w:t xml:space="preserve"> ausgelagert werden. Diese können dann mithilfe eines </w:t>
-      </w:r>
-      <w:proofErr w:type="spellStart"/>
-      <w:r>
-        <w:rPr>
-          <w:rFonts w:ascii="Arial" w:hAnsi="Arial" w:cs="Arial"/>
-        </w:rPr>
-        <w:t>ResourceDirectory</w:t>
-      </w:r>
-      <w:proofErr w:type="spellEnd"/>
-      <w:r>
-        <w:rPr>
-          <w:rFonts w:ascii="Arial" w:hAnsi="Arial" w:cs="Arial"/>
-        </w:rPr>
-        <w:t xml:space="preserve"> </w:t>
-      </w:r>
-      <w:proofErr w:type="spellStart"/>
-      <w:r>
-        <w:rPr>
-          <w:rFonts w:ascii="Arial" w:hAnsi="Arial" w:cs="Arial"/>
-        </w:rPr>
-        <w:t>inds</w:t>
-      </w:r>
-      <w:proofErr w:type="spellEnd"/>
-      <w:r>
-        <w:rPr>
-          <w:rFonts w:ascii="Arial" w:hAnsi="Arial" w:cs="Arial"/>
-        </w:rPr>
-        <w:t xml:space="preserve"> </w:t>
-      </w:r>
-      <w:proofErr w:type="spellStart"/>
-      <w:r>
-        <w:rPr>
-          <w:rFonts w:ascii="Arial" w:hAnsi="Arial" w:cs="Arial"/>
-        </w:rPr>
-        <w:t>Xaml</w:t>
-      </w:r>
-      <w:proofErr w:type="spellEnd"/>
-      <w:r>
-        <w:rPr>
-          <w:rFonts w:ascii="Arial" w:hAnsi="Arial" w:cs="Arial"/>
-        </w:rPr>
-        <w:t xml:space="preserve"> eingebunden werden </w:t>
-      </w:r>
-      <w:r>
-        <w:rPr>
-          <w:rFonts w:ascii="Arial" w:hAnsi="Arial" w:cs="Arial"/>
-        </w:rPr>
-        <w:t>(</w:t>
-      </w:r>
-      <w:proofErr w:type="spellStart"/>
-      <w:r>
-        <w:rPr>
-          <w:rFonts w:ascii="Arial" w:hAnsi="Arial" w:cs="Arial"/>
-        </w:rPr>
-        <w:t>Merged</w:t>
-      </w:r>
-      <w:proofErr w:type="spellEnd"/>
-      <w:r>
-        <w:rPr>
-          <w:rFonts w:ascii="Arial" w:hAnsi="Arial" w:cs="Arial"/>
-        </w:rPr>
-        <w:t xml:space="preserve"> </w:t>
-      </w:r>
-      <w:proofErr w:type="spellStart"/>
-      <w:r>
-        <w:rPr>
-          <w:rFonts w:ascii="Arial" w:hAnsi="Arial" w:cs="Arial"/>
-        </w:rPr>
-        <w:t>Resource</w:t>
-      </w:r>
-      <w:proofErr w:type="spellEnd"/>
-      <w:r>
-        <w:rPr>
-          <w:rFonts w:ascii="Arial" w:hAnsi="Arial" w:cs="Arial"/>
-        </w:rPr>
-        <w:t xml:space="preserve"> </w:t>
-      </w:r>
-      <w:proofErr w:type="spellStart"/>
-      <w:r>
-        <w:rPr>
-          <w:rFonts w:ascii="Arial" w:hAnsi="Arial" w:cs="Arial"/>
-        </w:rPr>
-        <w:t>Dictionaries</w:t>
-      </w:r>
-      <w:proofErr w:type="spellEnd"/>
-      <w:r>
-        <w:rPr>
-          <w:rFonts w:ascii="Arial" w:hAnsi="Arial" w:cs="Arial"/>
-        </w:rPr>
-        <w:t>).</w:t>
-      </w:r>
-      <w:r>
-        <w:rPr>
-          <w:rFonts w:ascii="Arial" w:hAnsi="Arial" w:cs="Arial"/>
-        </w:rPr>
-        <w:t xml:space="preserve"> </w:t>
-      </w:r>
+        <w:t xml:space="preserve">Da das XAML des OverviewWindows zu lang und gross wurde, sollen die Styles in ein Styles.xaml ausgelagert werden. Diese können dann mithilfe eines ResourceDirectory inds Xaml eingebunden werden </w:t>
+      </w:r>
+      <w:r>
+        <w:rPr>
+          <w:rFonts w:ascii="Arial" w:hAnsi="Arial" w:cs="Arial"/>
+        </w:rPr>
+        <w:t>(Merged Resource Dictionaries).</w:t>
+      </w:r>
+      <w:bookmarkStart w:id="0" w:name="_GoBack"/>
+      <w:bookmarkEnd w:id="0"/>
     </w:p>
     <w:p>
       <w:pPr>
@@ -414,21 +224,7 @@
         <w:rPr>
           <w:rFonts w:ascii="Arial" w:hAnsi="Arial" w:cs="Arial"/>
         </w:rPr>
-        <w:t xml:space="preserve">nicht </w:t>
-      </w:r>
-      <w:proofErr w:type="spellStart"/>
-      <w:r>
-        <w:rPr>
-          <w:rFonts w:ascii="Arial" w:hAnsi="Arial" w:cs="Arial"/>
-        </w:rPr>
-        <w:t>freezed</w:t>
-      </w:r>
-      <w:proofErr w:type="spellEnd"/>
-      <w:r>
-        <w:rPr>
-          <w:rFonts w:ascii="Arial" w:hAnsi="Arial" w:cs="Arial"/>
-        </w:rPr>
-        <w:t xml:space="preserve"> </w:t>
+        <w:t xml:space="preserve">nicht freezed </w:t>
       </w:r>
       <w:r>
         <w:rPr>
@@ -452,16 +248,8 @@
         <w:rPr>
           <w:rFonts w:ascii="Arial" w:hAnsi="Arial" w:cs="Arial"/>
         </w:rPr>
-        <w:t xml:space="preserve"> Memory </w:t>
-      </w:r>
-      <w:proofErr w:type="spellStart"/>
-      <w:r>
-        <w:rPr>
-          <w:rFonts w:ascii="Arial" w:hAnsi="Arial" w:cs="Arial"/>
-        </w:rPr>
-        <w:t>Leaks</w:t>
-      </w:r>
-      <w:proofErr w:type="spellEnd"/>
+        <w:t xml:space="preserve"> Memory Leaks</w:t>
+      </w:r>
       <w:r>
         <w:rPr>
           <w:rFonts w:ascii="Arial" w:hAnsi="Arial" w:cs="Arial"/>
@@ -480,67 +268,17 @@
           <w:rFonts w:ascii="Arial" w:hAnsi="Arial" w:cs="Arial"/>
         </w:rPr>
       </w:pPr>
-      <w:proofErr w:type="spellStart"/>
-      <w:r>
-        <w:rPr>
-          <w:rFonts w:ascii="Arial" w:hAnsi="Arial" w:cs="Arial"/>
-        </w:rPr>
-        <w:t>ScrollToTopBehavior</w:t>
-      </w:r>
-      <w:proofErr w:type="spellEnd"/>
-      <w:r>
-        <w:rPr>
-          <w:rFonts w:ascii="Arial" w:hAnsi="Arial" w:cs="Arial"/>
-        </w:rPr>
-        <w:t xml:space="preserve">: </w:t>
-      </w:r>
-      <w:proofErr w:type="spellStart"/>
-      <w:r>
-        <w:rPr>
-          <w:rFonts w:ascii="Arial" w:hAnsi="Arial" w:cs="Arial"/>
-        </w:rPr>
-        <w:t>DependencyPropertyDescriptor</w:t>
-      </w:r>
-      <w:proofErr w:type="spellEnd"/>
-      <w:r>
-        <w:rPr>
-          <w:rFonts w:ascii="Arial" w:hAnsi="Arial" w:cs="Arial"/>
-        </w:rPr>
-        <w:t xml:space="preserve"> ist statisches Konstrukt (</w:t>
-      </w:r>
-      <w:proofErr w:type="spellStart"/>
-      <w:r>
-        <w:rPr>
-          <w:rFonts w:ascii="Arial" w:hAnsi="Arial" w:cs="Arial"/>
-        </w:rPr>
-        <w:t>ItemsSourceProperty</w:t>
-      </w:r>
-      <w:proofErr w:type="spellEnd"/>
-      <w:r>
-        <w:rPr>
-          <w:rFonts w:ascii="Arial" w:hAnsi="Arial" w:cs="Arial"/>
-        </w:rPr>
-        <w:t>): prüfen, dass es sich abmeldet</w:t>
-      </w:r>
-      <w:r>
-        <w:rPr>
-          <w:rFonts w:ascii="Arial" w:hAnsi="Arial" w:cs="Arial"/>
-        </w:rPr>
-        <w:t xml:space="preserve">, sonst könnte hier ein Memory </w:t>
-      </w:r>
-      <w:proofErr w:type="spellStart"/>
-      <w:r>
-        <w:rPr>
-          <w:rFonts w:ascii="Arial" w:hAnsi="Arial" w:cs="Arial"/>
-        </w:rPr>
-        <w:t>Leak</w:t>
-      </w:r>
-      <w:proofErr w:type="spellEnd"/>
-      <w:r>
-        <w:rPr>
-          <w:rFonts w:ascii="Arial" w:hAnsi="Arial" w:cs="Arial"/>
-        </w:rPr>
-        <w:t xml:space="preserve"> entstehen.</w:t>
+      <w:r>
+        <w:rPr>
+          <w:rFonts w:ascii="Arial" w:hAnsi="Arial" w:cs="Arial"/>
+        </w:rPr>
+        <w:t>ScrollToTopBehavior: DependencyPropertyDescriptor ist statisches Konstrukt (ItemsSourceProperty): prüfen, dass es sich abmeldet</w:t>
+      </w:r>
+      <w:r>
+        <w:rPr>
+          <w:rFonts w:ascii="Arial" w:hAnsi="Arial" w:cs="Arial"/>
+        </w:rPr>
+        <w:t>, sonst könnte hier ein Memory Leak entstehen.</w:t>
       </w:r>
     </w:p>
     <w:p>
@@ -570,21 +308,7 @@
         <w:rPr>
           <w:rFonts w:ascii="Arial" w:hAnsi="Arial" w:cs="Arial"/>
         </w:rPr>
-        <w:t xml:space="preserve">, </w:t>
-      </w:r>
-      <w:proofErr w:type="spellStart"/>
-      <w:r>
-        <w:rPr>
-          <w:rFonts w:ascii="Arial" w:hAnsi="Arial" w:cs="Arial"/>
-        </w:rPr>
-        <w:t>Konstruktor</w:t>
-      </w:r>
-      <w:proofErr w:type="spellEnd"/>
-      <w:r>
-        <w:rPr>
-          <w:rFonts w:ascii="Arial" w:hAnsi="Arial" w:cs="Arial"/>
-        </w:rPr>
-        <w:t>, dann private</w:t>
+        <w:t>, Konstruktor, dann private</w:t>
       </w:r>
       <w:r>
         <w:rPr>
@@ -620,21 +344,7 @@
         <w:rPr>
           <w:rFonts w:ascii="Arial" w:hAnsi="Arial" w:cs="Arial"/>
         </w:rPr>
-        <w:t xml:space="preserve"> soll in ein </w:t>
-      </w:r>
-      <w:proofErr w:type="spellStart"/>
-      <w:r>
-        <w:rPr>
-          <w:rFonts w:ascii="Arial" w:hAnsi="Arial" w:cs="Arial"/>
-        </w:rPr>
-        <w:t>Konfigurations</w:t>
-      </w:r>
-      <w:proofErr w:type="spellEnd"/>
-      <w:r>
-        <w:rPr>
-          <w:rFonts w:ascii="Arial" w:hAnsi="Arial" w:cs="Arial"/>
-        </w:rPr>
-        <w:t xml:space="preserve"> File ausgelagert werden.</w:t>
+        <w:t xml:space="preserve"> soll in ein Konfigurations File ausgelagert werden.</w:t>
       </w:r>
     </w:p>
     <w:p>
@@ -684,19 +394,11 @@
         </w:rPr>
         <w:t xml:space="preserve">dem </w:t>
       </w:r>
-      <w:proofErr w:type="spellStart"/>
-      <w:r>
-        <w:rPr>
-          <w:rFonts w:ascii="Arial" w:hAnsi="Arial" w:cs="Arial"/>
-        </w:rPr>
-        <w:t>Surface</w:t>
-      </w:r>
-      <w:proofErr w:type="spellEnd"/>
-      <w:r>
-        <w:rPr>
-          <w:rFonts w:ascii="Arial" w:hAnsi="Arial" w:cs="Arial"/>
-        </w:rPr>
-        <w:t xml:space="preserve"> 2 zu benutzen.</w:t>
+      <w:r>
+        <w:rPr>
+          <w:rFonts w:ascii="Arial" w:hAnsi="Arial" w:cs="Arial"/>
+        </w:rPr>
+        <w:t>Surface 2 zu benutzen.</w:t>
       </w:r>
     </w:p>
     <w:p>
@@ -714,16 +416,8 @@
         <w:rPr>
           <w:rFonts w:ascii="Arial" w:hAnsi="Arial" w:cs="Arial"/>
         </w:rPr>
-        <w:t xml:space="preserve">Code dokumentieren für </w:t>
-      </w:r>
-      <w:proofErr w:type="spellStart"/>
-      <w:r>
-        <w:rPr>
-          <w:rFonts w:ascii="Arial" w:hAnsi="Arial" w:cs="Arial"/>
-        </w:rPr>
-        <w:t>public</w:t>
-      </w:r>
-      <w:proofErr w:type="spellEnd"/>
+        <w:t>Code dokumentieren für public</w:t>
+      </w:r>
       <w:r>
         <w:rPr>
           <w:rFonts w:ascii="Arial" w:hAnsi="Arial" w:cs="Arial"/>
@@ -746,41 +440,13 @@
         <w:rPr>
           <w:rFonts w:ascii="Arial" w:hAnsi="Arial" w:cs="Arial"/>
         </w:rPr>
-        <w:t xml:space="preserve">wenn nicht klar ist, um was es sich handelt, z.B. bei </w:t>
-      </w:r>
-      <w:proofErr w:type="spellStart"/>
-      <w:r>
-        <w:rPr>
-          <w:rFonts w:ascii="Arial" w:hAnsi="Arial" w:cs="Arial"/>
-        </w:rPr>
-        <w:t>Preload</w:t>
-      </w:r>
-      <w:proofErr w:type="spellEnd"/>
-      <w:r>
-        <w:rPr>
-          <w:rFonts w:ascii="Arial" w:hAnsi="Arial" w:cs="Arial"/>
-        </w:rPr>
-        <w:t>()</w:t>
-      </w:r>
-      <w:r>
-        <w:rPr>
-          <w:rFonts w:ascii="Arial" w:hAnsi="Arial" w:cs="Arial"/>
-        </w:rPr>
-        <w:t xml:space="preserve"> im </w:t>
-      </w:r>
-      <w:proofErr w:type="spellStart"/>
-      <w:r>
-        <w:rPr>
-          <w:rFonts w:ascii="Arial" w:hAnsi="Arial" w:cs="Arial"/>
-        </w:rPr>
-        <w:t>ProjectNote</w:t>
-      </w:r>
-      <w:proofErr w:type="spellEnd"/>
-      <w:r>
-        <w:rPr>
-          <w:rFonts w:ascii="Arial" w:hAnsi="Arial" w:cs="Arial"/>
-        </w:rPr>
-        <w:t xml:space="preserve"> Model</w:t>
+        <w:t>wenn nicht klar ist, um was es sich handelt, z.B. bei Preload()</w:t>
+      </w:r>
+      <w:r>
+        <w:rPr>
+          <w:rFonts w:ascii="Arial" w:hAnsi="Arial" w:cs="Arial"/>
+        </w:rPr>
+        <w:t xml:space="preserve"> im ProjectNote Model</w:t>
       </w:r>
       <w:r>
         <w:rPr>
@@ -793,8 +459,6 @@
       <w:pPr>
         <w:pStyle w:val="Heading2"/>
       </w:pPr>
-      <w:bookmarkStart w:id="0" w:name="_GoBack"/>
-      <w:bookmarkEnd w:id="0"/>
       <w:r>
         <w:lastRenderedPageBreak/>
         <w:t>16.12.2011</w:t>
@@ -812,33 +476,8 @@
           <w:rFonts w:ascii="Arial" w:hAnsi="Arial" w:cs="Arial"/>
           <w:lang w:val="en-US"/>
         </w:rPr>
-        <w:t xml:space="preserve">Review </w:t>
-      </w:r>
-      <w:proofErr w:type="spellStart"/>
-      <w:r>
-        <w:rPr>
-          <w:rFonts w:ascii="Arial" w:hAnsi="Arial" w:cs="Arial"/>
-          <w:lang w:val="en-US"/>
-        </w:rPr>
-        <w:t>mit</w:t>
-      </w:r>
-      <w:proofErr w:type="spellEnd"/>
-      <w:r>
-        <w:rPr>
-          <w:rFonts w:ascii="Arial" w:hAnsi="Arial" w:cs="Arial"/>
-          <w:lang w:val="en-US"/>
-        </w:rPr>
-        <w:t xml:space="preserve">: Michael </w:t>
-      </w:r>
-      <w:proofErr w:type="spellStart"/>
-      <w:r>
-        <w:rPr>
-          <w:rFonts w:ascii="Arial" w:hAnsi="Arial" w:cs="Arial"/>
-          <w:lang w:val="en-US"/>
-        </w:rPr>
-        <w:t>Gfeller</w:t>
-      </w:r>
-      <w:proofErr w:type="spellEnd"/>
+        <w:t>Review mit: Michael Gfeller</w:t>
+      </w:r>
     </w:p>
     <w:p>
       <w:pPr>

</xml_diff>